<commit_message>
Deployed 639804d with MkDocs version: 1.2.3
</commit_message>
<xml_diff>
--- a/legislacao/plog/PLOG0011A.docx
+++ b/legislacao/plog/PLOG0011A.docx
@@ -903,7 +903,25 @@
           <w:sz w:val="24"/>
           <w:szCs w:val="24"/>
         </w:rPr>
-        <w:t>Confecção de RTL para ressuprimento de material nacionalizado</w:t>
+        <w:t xml:space="preserve">Confecção de RTL para </w:t>
+      </w:r>
+      <w:proofErr w:type="spellStart"/>
+      <w:r>
+        <w:rPr>
+          <w:rFonts w:ascii="TimesNewRoman" w:hAnsi="TimesNewRoman" w:cs="TimesNewRoman"/>
+          <w:sz w:val="24"/>
+          <w:szCs w:val="24"/>
+        </w:rPr>
+        <w:t>ressuprimento</w:t>
+      </w:r>
+      <w:proofErr w:type="spellEnd"/>
+      <w:r>
+        <w:rPr>
+          <w:rFonts w:ascii="TimesNewRoman" w:hAnsi="TimesNewRoman" w:cs="TimesNewRoman"/>
+          <w:sz w:val="24"/>
+          <w:szCs w:val="24"/>
+        </w:rPr>
+        <w:t xml:space="preserve"> de material nacionalizado</w:t>
       </w:r>
       <w:r>
         <w:rPr>
@@ -1105,7 +1123,21 @@
         <w:rPr>
           <w:sz w:val="24"/>
         </w:rPr>
-        <w:t xml:space="preserve"> (alterar nomenclatura material carga, fazer publicação de designação, etc)</w:t>
+        <w:t xml:space="preserve"> (alterar nomenclatura material carga, fazer publicação de designação, </w:t>
+      </w:r>
+      <w:proofErr w:type="spellStart"/>
+      <w:r>
+        <w:rPr>
+          <w:sz w:val="24"/>
+        </w:rPr>
+        <w:t>etc</w:t>
+      </w:r>
+      <w:proofErr w:type="spellEnd"/>
+      <w:r>
+        <w:rPr>
+          <w:sz w:val="24"/>
+        </w:rPr>
+        <w:t>)</w:t>
       </w:r>
     </w:p>
     <w:p>
@@ -2939,12 +2971,21 @@
         </w:rPr>
         <w:t xml:space="preserve">sando </w:t>
       </w:r>
-      <w:r>
-        <w:rPr>
-          <w:sz w:val="24"/>
-          <w:szCs w:val="24"/>
-        </w:rPr>
-        <w:t xml:space="preserve">a </w:t>
+      <w:proofErr w:type="gramStart"/>
+      <w:r>
+        <w:rPr>
+          <w:sz w:val="24"/>
+          <w:szCs w:val="24"/>
+        </w:rPr>
+        <w:t>a</w:t>
+      </w:r>
+      <w:proofErr w:type="gramEnd"/>
+      <w:r>
+        <w:rPr>
+          <w:sz w:val="24"/>
+          <w:szCs w:val="24"/>
+        </w:rPr>
+        <w:t xml:space="preserve"> </w:t>
       </w:r>
       <w:r>
         <w:rPr>
@@ -3327,7 +3368,15 @@
           <w:szCs w:val="24"/>
           <w:u w:val="single"/>
         </w:rPr>
-        <w:t>ANALISAR RESULTADO DA VISITA</w:t>
+        <w:t>REGISTRAR O</w:t>
+      </w:r>
+      <w:r>
+        <w:rPr>
+          <w:sz w:val="24"/>
+          <w:szCs w:val="24"/>
+          <w:u w:val="single"/>
+        </w:rPr>
+        <w:t xml:space="preserve"> RESULTADO DA VISITA</w:t>
       </w:r>
     </w:p>
     <w:p>
@@ -3502,7 +3551,23 @@
           <w:sz w:val="24"/>
           <w:szCs w:val="24"/>
         </w:rPr>
-        <w:t xml:space="preserve"> 1 (um) ano</w:t>
+        <w:t xml:space="preserve"> </w:t>
+      </w:r>
+      <w:proofErr w:type="gramStart"/>
+      <w:r>
+        <w:rPr>
+          <w:sz w:val="24"/>
+          <w:szCs w:val="24"/>
+        </w:rPr>
+        <w:t>1</w:t>
+      </w:r>
+      <w:proofErr w:type="gramEnd"/>
+      <w:r>
+        <w:rPr>
+          <w:sz w:val="24"/>
+          <w:szCs w:val="24"/>
+        </w:rPr>
+        <w:t xml:space="preserve"> (um) ano</w:t>
       </w:r>
       <w:r>
         <w:rPr>
@@ -3572,8 +3637,17 @@
           <w:sz w:val="24"/>
           <w:szCs w:val="24"/>
         </w:rPr>
-        <w:t>de 2</w:t>
-      </w:r>
+        <w:t xml:space="preserve">de </w:t>
+      </w:r>
+      <w:proofErr w:type="gramStart"/>
+      <w:r>
+        <w:rPr>
+          <w:sz w:val="24"/>
+          <w:szCs w:val="24"/>
+        </w:rPr>
+        <w:t>2</w:t>
+      </w:r>
+      <w:proofErr w:type="gramEnd"/>
       <w:r>
         <w:rPr>
           <w:sz w:val="24"/>
@@ -3610,7 +3684,23 @@
           <w:sz w:val="24"/>
           <w:szCs w:val="24"/>
         </w:rPr>
-        <w:t>2ª renovação e posteriores: validade passa a ser de 4 (quatro) anos</w:t>
+        <w:t xml:space="preserve">2ª renovação e posteriores: validade passa a ser de </w:t>
+      </w:r>
+      <w:proofErr w:type="gramStart"/>
+      <w:r>
+        <w:rPr>
+          <w:sz w:val="24"/>
+          <w:szCs w:val="24"/>
+        </w:rPr>
+        <w:t>4</w:t>
+      </w:r>
+      <w:proofErr w:type="gramEnd"/>
+      <w:r>
+        <w:rPr>
+          <w:sz w:val="24"/>
+          <w:szCs w:val="24"/>
+        </w:rPr>
+        <w:t xml:space="preserve"> (quatro) anos</w:t>
       </w:r>
       <w:r>
         <w:rPr>
@@ -3626,7 +3716,7 @@
         <w:keepLines/>
         <w:widowControl w:val="0"/>
         <w:numPr>
-          <w:ilvl w:val="1"/>
+          <w:ilvl w:val="2"/>
           <w:numId w:val="36"/>
         </w:numPr>
         <w:spacing w:after="120"/>
@@ -3648,7 +3738,23 @@
           <w:sz w:val="24"/>
           <w:szCs w:val="24"/>
         </w:rPr>
-        <w:t>previamente à sua data de validade implica na emissão de novo certificado válido por 1 (um) ano, o qual pode ser renovado conforme informado.</w:t>
+        <w:t xml:space="preserve">previamente à sua data de validade implica na emissão de novo certificado válido por </w:t>
+      </w:r>
+      <w:proofErr w:type="gramStart"/>
+      <w:r>
+        <w:rPr>
+          <w:sz w:val="24"/>
+          <w:szCs w:val="24"/>
+        </w:rPr>
+        <w:t>1</w:t>
+      </w:r>
+      <w:proofErr w:type="gramEnd"/>
+      <w:r>
+        <w:rPr>
+          <w:sz w:val="24"/>
+          <w:szCs w:val="24"/>
+        </w:rPr>
+        <w:t xml:space="preserve"> (um) ano, o qual pode ser renovado conforme informado.</w:t>
       </w:r>
     </w:p>
     <w:p>
@@ -3657,7 +3763,7 @@
         <w:keepLines/>
         <w:widowControl w:val="0"/>
         <w:numPr>
-          <w:ilvl w:val="1"/>
+          <w:ilvl w:val="2"/>
           <w:numId w:val="36"/>
         </w:numPr>
         <w:spacing w:after="120"/>
@@ -3681,7 +3787,7 @@
         <w:keepLines/>
         <w:widowControl w:val="0"/>
         <w:numPr>
-          <w:ilvl w:val="1"/>
+          <w:ilvl w:val="2"/>
           <w:numId w:val="36"/>
         </w:numPr>
         <w:spacing w:after="120"/>
@@ -4161,6 +4267,7 @@
         </w:rPr>
         <w:t xml:space="preserve">GALDIANO </w:t>
       </w:r>
+      <w:proofErr w:type="spellStart"/>
       <w:r>
         <w:rPr>
           <w:color w:val="000000"/>
@@ -4169,6 +4276,7 @@
         </w:rPr>
         <w:t>Cap</w:t>
       </w:r>
+      <w:proofErr w:type="spellEnd"/>
       <w:r>
         <w:rPr>
           <w:color w:val="000000"/>
@@ -4177,6 +4285,7 @@
         </w:rPr>
         <w:t xml:space="preserve"> </w:t>
       </w:r>
+      <w:proofErr w:type="spellStart"/>
       <w:r>
         <w:rPr>
           <w:color w:val="000000"/>
@@ -4185,6 +4294,7 @@
         </w:rPr>
         <w:t>Eng</w:t>
       </w:r>
+      <w:proofErr w:type="spellEnd"/>
     </w:p>
     <w:p>
       <w:pPr>
@@ -4353,6 +4463,7 @@
         </w:rPr>
         <w:t xml:space="preserve"> </w:t>
       </w:r>
+      <w:proofErr w:type="spellStart"/>
       <w:r>
         <w:rPr>
           <w:color w:val="000000"/>
@@ -4361,6 +4472,7 @@
         </w:rPr>
         <w:t>Cel</w:t>
       </w:r>
+      <w:proofErr w:type="spellEnd"/>
       <w:r>
         <w:rPr>
           <w:color w:val="000000"/>
@@ -4369,6 +4481,7 @@
         </w:rPr>
         <w:t xml:space="preserve"> </w:t>
       </w:r>
+      <w:proofErr w:type="spellStart"/>
       <w:r>
         <w:rPr>
           <w:color w:val="000000"/>
@@ -4377,6 +4490,7 @@
         </w:rPr>
         <w:t>Eng</w:t>
       </w:r>
+      <w:proofErr w:type="spellEnd"/>
     </w:p>
     <w:p>
       <w:pPr>
@@ -4548,14 +4662,34 @@
         </w:rPr>
         <w:t xml:space="preserve"> </w:t>
       </w:r>
-      <w:r>
-        <w:rPr>
-          <w:color w:val="000000"/>
-          <w:sz w:val="24"/>
-          <w:szCs w:val="24"/>
-        </w:rPr>
-        <w:t>Cel Eng</w:t>
-      </w:r>
+      <w:proofErr w:type="spellStart"/>
+      <w:r>
+        <w:rPr>
+          <w:color w:val="000000"/>
+          <w:sz w:val="24"/>
+          <w:szCs w:val="24"/>
+        </w:rPr>
+        <w:t>Cel</w:t>
+      </w:r>
+      <w:proofErr w:type="spellEnd"/>
+      <w:r>
+        <w:rPr>
+          <w:color w:val="000000"/>
+          <w:sz w:val="24"/>
+          <w:szCs w:val="24"/>
+        </w:rPr>
+        <w:t xml:space="preserve"> </w:t>
+      </w:r>
+      <w:proofErr w:type="spellStart"/>
+      <w:r>
+        <w:rPr>
+          <w:color w:val="000000"/>
+          <w:sz w:val="24"/>
+          <w:szCs w:val="24"/>
+        </w:rPr>
+        <w:t>Eng</w:t>
+      </w:r>
+      <w:proofErr w:type="spellEnd"/>
     </w:p>
     <w:p>
       <w:pPr>
@@ -4698,13 +4832,23 @@
           <w:szCs w:val="24"/>
         </w:rPr>
       </w:pPr>
-      <w:r>
-        <w:rPr>
-          <w:color w:val="000000"/>
-          <w:sz w:val="24"/>
-          <w:szCs w:val="24"/>
-        </w:rPr>
-        <w:t xml:space="preserve">Brig Ar </w:t>
+      <w:proofErr w:type="spellStart"/>
+      <w:r>
+        <w:rPr>
+          <w:color w:val="000000"/>
+          <w:sz w:val="24"/>
+          <w:szCs w:val="24"/>
+        </w:rPr>
+        <w:t>Brig</w:t>
+      </w:r>
+      <w:proofErr w:type="spellEnd"/>
+      <w:r>
+        <w:rPr>
+          <w:color w:val="000000"/>
+          <w:sz w:val="24"/>
+          <w:szCs w:val="24"/>
+        </w:rPr>
+        <w:t xml:space="preserve"> Ar </w:t>
       </w:r>
       <w:r>
         <w:rPr>
@@ -4966,8 +5110,17 @@
                 <w:sz w:val="16"/>
                 <w:lang w:val="en-US"/>
               </w:rPr>
-              <w:t>TEL:      (0xx) xxxx-xxxx</w:t>
+              <w:t xml:space="preserve">TEL:      (0xx) </w:t>
             </w:r>
+            <w:proofErr w:type="spellStart"/>
+            <w:r>
+              <w:rPr>
+                <w:sz w:val="16"/>
+                <w:lang w:val="en-US"/>
+              </w:rPr>
+              <w:t>xxxx-xxxx</w:t>
+            </w:r>
+            <w:proofErr w:type="spellEnd"/>
           </w:p>
           <w:p>
             <w:pPr>
@@ -4997,8 +5150,17 @@
                 <w:sz w:val="16"/>
                 <w:lang w:val="en-US"/>
               </w:rPr>
-              <w:t>FAX:     (0xx) xxxx-xxxx</w:t>
+              <w:t xml:space="preserve">FAX:     (0xx) </w:t>
             </w:r>
+            <w:proofErr w:type="spellStart"/>
+            <w:r>
+              <w:rPr>
+                <w:sz w:val="16"/>
+                <w:lang w:val="en-US"/>
+              </w:rPr>
+              <w:t>xxxx-xxxx</w:t>
+            </w:r>
+            <w:proofErr w:type="spellEnd"/>
           </w:p>
           <w:p>
             <w:pPr>
@@ -6362,8 +6524,18 @@
           <w:szCs w:val="24"/>
         </w:rPr>
         <w:tab/>
-        <w:t>Dureza Rockwell</w:t>
-      </w:r>
+        <w:t xml:space="preserve">Dureza </w:t>
+      </w:r>
+      <w:proofErr w:type="spellStart"/>
+      <w:r>
+        <w:rPr>
+          <w:color w:val="000000"/>
+          <w:sz w:val="24"/>
+          <w:szCs w:val="24"/>
+        </w:rPr>
+        <w:t>Rockwell</w:t>
+      </w:r>
+      <w:proofErr w:type="spellEnd"/>
       <w:r>
         <w:rPr>
           <w:color w:val="000000"/>
@@ -6392,8 +6564,18 @@
           <w:sz w:val="24"/>
           <w:szCs w:val="24"/>
         </w:rPr>
-        <w:t>Dureza Brinell</w:t>
-      </w:r>
+        <w:t xml:space="preserve">Dureza </w:t>
+      </w:r>
+      <w:proofErr w:type="spellStart"/>
+      <w:r>
+        <w:rPr>
+          <w:color w:val="000000"/>
+          <w:sz w:val="24"/>
+          <w:szCs w:val="24"/>
+        </w:rPr>
+        <w:t>Brinell</w:t>
+      </w:r>
+      <w:proofErr w:type="spellEnd"/>
       <w:r>
         <w:rPr>
           <w:color w:val="000000"/>
@@ -6422,8 +6604,18 @@
           <w:sz w:val="24"/>
           <w:szCs w:val="24"/>
         </w:rPr>
-        <w:t>Dureza Vickers</w:t>
-      </w:r>
+        <w:t xml:space="preserve">Dureza </w:t>
+      </w:r>
+      <w:proofErr w:type="spellStart"/>
+      <w:r>
+        <w:rPr>
+          <w:color w:val="000000"/>
+          <w:sz w:val="24"/>
+          <w:szCs w:val="24"/>
+        </w:rPr>
+        <w:t>Vickers</w:t>
+      </w:r>
+      <w:proofErr w:type="spellEnd"/>
       <w:r>
         <w:rPr>
           <w:color w:val="000000"/>
@@ -6446,13 +6638,23 @@
           <w:szCs w:val="24"/>
         </w:rPr>
       </w:pPr>
-      <w:r>
-        <w:rPr>
-          <w:color w:val="000000"/>
-          <w:sz w:val="24"/>
-          <w:szCs w:val="24"/>
-        </w:rPr>
-        <w:t>Metalografia por microscopia, incluindo preparação de amostra, reagentes</w:t>
+      <w:proofErr w:type="spellStart"/>
+      <w:r>
+        <w:rPr>
+          <w:color w:val="000000"/>
+          <w:sz w:val="24"/>
+          <w:szCs w:val="24"/>
+        </w:rPr>
+        <w:t>Metalografia</w:t>
+      </w:r>
+      <w:proofErr w:type="spellEnd"/>
+      <w:r>
+        <w:rPr>
+          <w:color w:val="000000"/>
+          <w:sz w:val="24"/>
+          <w:szCs w:val="24"/>
+        </w:rPr>
+        <w:t xml:space="preserve"> por microscopia, incluindo preparação de amostra, reagentes</w:t>
       </w:r>
       <w:r>
         <w:rPr>
@@ -6512,8 +6714,18 @@
           <w:sz w:val="24"/>
           <w:szCs w:val="24"/>
         </w:rPr>
-        <w:t>Verificação de anodização</w:t>
-      </w:r>
+        <w:t xml:space="preserve">Verificação de </w:t>
+      </w:r>
+      <w:proofErr w:type="spellStart"/>
+      <w:r>
+        <w:rPr>
+          <w:color w:val="000000"/>
+          <w:sz w:val="24"/>
+          <w:szCs w:val="24"/>
+        </w:rPr>
+        <w:t>anodização</w:t>
+      </w:r>
+      <w:proofErr w:type="spellEnd"/>
       <w:r>
         <w:rPr>
           <w:color w:val="000000"/>
@@ -6665,8 +6877,18 @@
           <w:sz w:val="24"/>
           <w:szCs w:val="24"/>
         </w:rPr>
-        <w:t>Identificação de polímeros por termogravimetria</w:t>
-      </w:r>
+        <w:t xml:space="preserve">Identificação de polímeros por </w:t>
+      </w:r>
+      <w:proofErr w:type="spellStart"/>
+      <w:r>
+        <w:rPr>
+          <w:color w:val="000000"/>
+          <w:sz w:val="24"/>
+          <w:szCs w:val="24"/>
+        </w:rPr>
+        <w:t>termogravimetria</w:t>
+      </w:r>
+      <w:proofErr w:type="spellEnd"/>
       <w:r>
         <w:rPr>
           <w:color w:val="000000"/>
@@ -6695,7 +6917,25 @@
           <w:sz w:val="24"/>
           <w:szCs w:val="24"/>
         </w:rPr>
-        <w:t>Identificação de polímeros por  calorimetria diferencial (DSC)</w:t>
+        <w:t>Identificação de polímeros por</w:t>
+      </w:r>
+      <w:proofErr w:type="gramStart"/>
+      <w:r>
+        <w:rPr>
+          <w:color w:val="000000"/>
+          <w:sz w:val="24"/>
+          <w:szCs w:val="24"/>
+        </w:rPr>
+        <w:t xml:space="preserve">  </w:t>
+      </w:r>
+      <w:proofErr w:type="gramEnd"/>
+      <w:r>
+        <w:rPr>
+          <w:color w:val="000000"/>
+          <w:sz w:val="24"/>
+          <w:szCs w:val="24"/>
+        </w:rPr>
+        <w:t>calorimetria diferencial (DSC)</w:t>
       </w:r>
       <w:r>
         <w:rPr>
@@ -6755,8 +6995,18 @@
           <w:sz w:val="24"/>
           <w:szCs w:val="24"/>
         </w:rPr>
-        <w:t>Dureza Shore</w:t>
-      </w:r>
+        <w:t xml:space="preserve">Dureza </w:t>
+      </w:r>
+      <w:proofErr w:type="spellStart"/>
+      <w:r>
+        <w:rPr>
+          <w:color w:val="000000"/>
+          <w:sz w:val="24"/>
+          <w:szCs w:val="24"/>
+        </w:rPr>
+        <w:t>Shore</w:t>
+      </w:r>
+      <w:proofErr w:type="spellEnd"/>
       <w:r>
         <w:rPr>
           <w:color w:val="000000"/>
@@ -6845,8 +7095,18 @@
           <w:sz w:val="24"/>
           <w:szCs w:val="24"/>
         </w:rPr>
-        <w:t>Ensaio de inflamabilidade</w:t>
-      </w:r>
+        <w:t xml:space="preserve">Ensaio de </w:t>
+      </w:r>
+      <w:proofErr w:type="spellStart"/>
+      <w:r>
+        <w:rPr>
+          <w:color w:val="000000"/>
+          <w:sz w:val="24"/>
+          <w:szCs w:val="24"/>
+        </w:rPr>
+        <w:t>inflamabilidade</w:t>
+      </w:r>
+      <w:proofErr w:type="spellEnd"/>
       <w:r>
         <w:rPr>
           <w:color w:val="000000"/>
@@ -7146,8 +7406,18 @@
           <w:sz w:val="24"/>
           <w:szCs w:val="24"/>
         </w:rPr>
-        <w:t>Inspeção por ultrassom</w:t>
-      </w:r>
+        <w:t xml:space="preserve">Inspeção por </w:t>
+      </w:r>
+      <w:proofErr w:type="spellStart"/>
+      <w:r>
+        <w:rPr>
+          <w:color w:val="000000"/>
+          <w:sz w:val="24"/>
+          <w:szCs w:val="24"/>
+        </w:rPr>
+        <w:t>ultrassom</w:t>
+      </w:r>
+      <w:proofErr w:type="spellEnd"/>
       <w:r>
         <w:rPr>
           <w:color w:val="000000"/>
@@ -7176,8 +7446,18 @@
           <w:sz w:val="24"/>
           <w:szCs w:val="24"/>
         </w:rPr>
-        <w:t>Inspeção por boroscopia</w:t>
-      </w:r>
+        <w:t xml:space="preserve">Inspeção por </w:t>
+      </w:r>
+      <w:proofErr w:type="spellStart"/>
+      <w:r>
+        <w:rPr>
+          <w:color w:val="000000"/>
+          <w:sz w:val="24"/>
+          <w:szCs w:val="24"/>
+        </w:rPr>
+        <w:t>boroscopia</w:t>
+      </w:r>
+      <w:proofErr w:type="spellEnd"/>
       <w:r>
         <w:rPr>
           <w:color w:val="000000"/>
@@ -7447,6 +7727,7 @@
         </w:rPr>
         <w:t xml:space="preserve"> –</w:t>
       </w:r>
+      <w:proofErr w:type="gramStart"/>
       <w:r>
         <w:rPr>
           <w:b/>
@@ -7467,6 +7748,7 @@
         </w:rPr>
         <w:t xml:space="preserve"> </w:t>
       </w:r>
+      <w:proofErr w:type="gramEnd"/>
       <w:r>
         <w:rPr>
           <w:b/>
@@ -7728,14 +8010,46 @@
           <w:sz w:val="24"/>
           <w:szCs w:val="24"/>
         </w:rPr>
-        <w:t xml:space="preserve"> recebimento qualitativo de Produto Aeronáutico de Emprego Militar, que a empresa .........................</w:t>
-      </w:r>
-      <w:r>
-        <w:rPr>
-          <w:sz w:val="24"/>
-          <w:szCs w:val="24"/>
-        </w:rPr>
-        <w:t xml:space="preserve"> dispõe d</w:t>
+        <w:t xml:space="preserve"> recebimento qualitativo de Produto Aeronáutico de Emprego Militar, que a </w:t>
+      </w:r>
+      <w:proofErr w:type="gramStart"/>
+      <w:r>
+        <w:rPr>
+          <w:sz w:val="24"/>
+          <w:szCs w:val="24"/>
+        </w:rPr>
+        <w:t>empresa ...</w:t>
+      </w:r>
+      <w:proofErr w:type="gramEnd"/>
+      <w:r>
+        <w:rPr>
+          <w:sz w:val="24"/>
+          <w:szCs w:val="24"/>
+        </w:rPr>
+        <w:t>......................</w:t>
+      </w:r>
+      <w:r>
+        <w:rPr>
+          <w:sz w:val="24"/>
+          <w:szCs w:val="24"/>
+        </w:rPr>
+        <w:t xml:space="preserve"> </w:t>
+      </w:r>
+      <w:proofErr w:type="gramStart"/>
+      <w:r>
+        <w:rPr>
+          <w:sz w:val="24"/>
+          <w:szCs w:val="24"/>
+        </w:rPr>
+        <w:t>dispõe</w:t>
+      </w:r>
+      <w:proofErr w:type="gramEnd"/>
+      <w:r>
+        <w:rPr>
+          <w:sz w:val="24"/>
+          <w:szCs w:val="24"/>
+        </w:rPr>
+        <w:t xml:space="preserve"> d</w:t>
       </w:r>
       <w:r>
         <w:rPr>
@@ -7800,6 +8114,7 @@
         </w:rPr>
         <w:t xml:space="preserve"> </w:t>
       </w:r>
+      <w:proofErr w:type="gramStart"/>
       <w:r>
         <w:rPr>
           <w:sz w:val="24"/>
@@ -7807,6 +8122,7 @@
         </w:rPr>
         <w:t>b)</w:t>
       </w:r>
+      <w:proofErr w:type="gramEnd"/>
       <w:r>
         <w:rPr>
           <w:sz w:val="24"/>
@@ -7979,22 +8295,47 @@
           <w:sz w:val="24"/>
           <w:szCs w:val="24"/>
         </w:rPr>
-        <w:t xml:space="preserve"> possui a validade de </w:t>
-      </w:r>
-      <w:r>
-        <w:rPr>
-          <w:sz w:val="24"/>
-          <w:szCs w:val="24"/>
-        </w:rPr>
-        <w:t>...........</w:t>
-      </w:r>
-      <w:r>
-        <w:rPr>
-          <w:sz w:val="24"/>
-          <w:szCs w:val="24"/>
-        </w:rPr>
-        <w:t xml:space="preserve"> ano</w:t>
-      </w:r>
+        <w:t xml:space="preserve"> possui a validade </w:t>
+      </w:r>
+      <w:proofErr w:type="gramStart"/>
+      <w:r>
+        <w:rPr>
+          <w:sz w:val="24"/>
+          <w:szCs w:val="24"/>
+        </w:rPr>
+        <w:t xml:space="preserve">de </w:t>
+      </w:r>
+      <w:r>
+        <w:rPr>
+          <w:sz w:val="24"/>
+          <w:szCs w:val="24"/>
+        </w:rPr>
+        <w:t>...</w:t>
+      </w:r>
+      <w:proofErr w:type="gramEnd"/>
+      <w:r>
+        <w:rPr>
+          <w:sz w:val="24"/>
+          <w:szCs w:val="24"/>
+        </w:rPr>
+        <w:t>........</w:t>
+      </w:r>
+      <w:r>
+        <w:rPr>
+          <w:sz w:val="24"/>
+          <w:szCs w:val="24"/>
+        </w:rPr>
+        <w:t xml:space="preserve"> </w:t>
+      </w:r>
+      <w:proofErr w:type="gramStart"/>
+      <w:r>
+        <w:rPr>
+          <w:sz w:val="24"/>
+          <w:szCs w:val="24"/>
+        </w:rPr>
+        <w:t>ano</w:t>
+      </w:r>
+      <w:proofErr w:type="gramEnd"/>
       <w:r>
         <w:rPr>
           <w:sz w:val="24"/>
@@ -8039,14 +8380,30 @@
           <w:sz w:val="24"/>
           <w:szCs w:val="24"/>
         </w:rPr>
-        <w:t xml:space="preserve">XX </w:t>
-      </w:r>
-      <w:r>
-        <w:rPr>
-          <w:sz w:val="24"/>
-          <w:szCs w:val="24"/>
-        </w:rPr>
-        <w:t xml:space="preserve"> de </w:t>
+        <w:t>XX</w:t>
+      </w:r>
+      <w:proofErr w:type="gramStart"/>
+      <w:r>
+        <w:rPr>
+          <w:sz w:val="24"/>
+          <w:szCs w:val="24"/>
+        </w:rPr>
+        <w:t xml:space="preserve"> </w:t>
+      </w:r>
+      <w:r>
+        <w:rPr>
+          <w:sz w:val="24"/>
+          <w:szCs w:val="24"/>
+        </w:rPr>
+        <w:t xml:space="preserve"> </w:t>
+      </w:r>
+      <w:proofErr w:type="gramEnd"/>
+      <w:r>
+        <w:rPr>
+          <w:sz w:val="24"/>
+          <w:szCs w:val="24"/>
+        </w:rPr>
+        <w:t xml:space="preserve">de </w:t>
       </w:r>
       <w:r>
         <w:rPr>
@@ -8096,15 +8453,39 @@
           <w:szCs w:val="24"/>
         </w:rPr>
         <w:tab/>
-        <w:t xml:space="preserve">Brig Ar </w:t>
-      </w:r>
-      <w:r>
-        <w:rPr>
-          <w:sz w:val="24"/>
-          <w:szCs w:val="24"/>
-        </w:rPr>
-        <w:t>XXXXX XXXXX</w:t>
-      </w:r>
+      </w:r>
+      <w:proofErr w:type="spellStart"/>
+      <w:r>
+        <w:rPr>
+          <w:sz w:val="24"/>
+          <w:szCs w:val="24"/>
+        </w:rPr>
+        <w:t>Brig</w:t>
+      </w:r>
+      <w:proofErr w:type="spellEnd"/>
+      <w:r>
+        <w:rPr>
+          <w:sz w:val="24"/>
+          <w:szCs w:val="24"/>
+        </w:rPr>
+        <w:t xml:space="preserve"> Ar </w:t>
+      </w:r>
+      <w:r>
+        <w:rPr>
+          <w:sz w:val="24"/>
+          <w:szCs w:val="24"/>
+        </w:rPr>
+        <w:t xml:space="preserve">XXXXX </w:t>
+      </w:r>
+      <w:proofErr w:type="spellStart"/>
+      <w:r>
+        <w:rPr>
+          <w:sz w:val="24"/>
+          <w:szCs w:val="24"/>
+        </w:rPr>
+        <w:t>XXXXX</w:t>
+      </w:r>
+      <w:proofErr w:type="spellEnd"/>
     </w:p>
     <w:p>
       <w:pPr>
@@ -8252,7 +8633,7 @@
             <w:b/>
             <w:noProof/>
           </w:rPr>
-          <w:t>2</w:t>
+          <w:t>1</w:t>
         </w:r>
         <w:r>
           <w:rPr>
@@ -8418,7 +8799,7 @@
                 <w:b/>
                 <w:noProof/>
               </w:rPr>
-              <w:t>9</w:t>
+              <w:t>4</w:t>
             </w:r>
             <w:r>
               <w:rPr>
@@ -8592,7 +8973,7 @@
                                         <w:b/>
                                         <w:noProof/>
                                       </w:rPr>
-                                      <w:t>7</w:t>
+                                      <w:t>3</w:t>
                                     </w:r>
                                     <w:r>
                                       <w:rPr>

</xml_diff>